<commit_message>
Corrects and issue with lab instruction title.
</commit_message>
<xml_diff>
--- a/Labs/2019/C-Workshop-S3.docx
+++ b/Labs/2019/C-Workshop-S3.docx
@@ -110,7 +110,25 @@
           <w:rtl/>
           <w:lang w:bidi="fa-IR"/>
         </w:rPr>
-        <w:t xml:space="preserve">آشنایی </w:t>
+        <w:t>آشنایی</w:t>
+      </w:r>
+      <w:r>
+        <w:rPr>
+          <w:rFonts w:hint="cs"/>
+          <w:rtl/>
+          <w:lang w:bidi="fa-IR"/>
+        </w:rPr>
+        <w:t xml:space="preserve"> با</w:t>
+      </w:r>
+      <w:bookmarkStart w:id="0" w:name="_GoBack"/>
+      <w:bookmarkEnd w:id="0"/>
+      <w:r>
+        <w:rPr>
+          <w:rFonts w:hint="cs"/>
+          <w:rtl/>
+          <w:lang w:bidi="fa-IR"/>
+        </w:rPr>
+        <w:t xml:space="preserve"> </w:t>
       </w:r>
       <w:r>
         <w:rPr>
@@ -362,36 +380,25 @@
         <w:bidi/>
         <w:jc w:val="both"/>
         <w:rPr>
+          <w:rtl/>
+          <w:lang w:bidi="fa-IR"/>
+        </w:rPr>
+      </w:pPr>
+      <w:r>
+        <w:rPr>
           <w:rFonts w:hint="cs"/>
           <w:rtl/>
           <w:lang w:bidi="fa-IR"/>
         </w:rPr>
-      </w:pPr>
+        <w:t xml:space="preserve">۴. </w:t>
+      </w:r>
       <w:r>
         <w:rPr>
           <w:rFonts w:hint="cs"/>
           <w:rtl/>
           <w:lang w:bidi="fa-IR"/>
         </w:rPr>
-        <w:t xml:space="preserve">۴. </w:t>
-      </w:r>
-      <w:r>
-        <w:rPr>
-          <w:rFonts w:hint="cs"/>
-          <w:rtl/>
-          <w:lang w:bidi="fa-IR"/>
-        </w:rPr>
-        <w:t>فرض کنید یک امتحان تستی ۳۰ سوالی با نمره‌ی منفی ۳/۱</w:t>
-      </w:r>
-      <w:bookmarkStart w:id="0" w:name="_GoBack"/>
-      <w:bookmarkEnd w:id="0"/>
-      <w:r>
-        <w:rPr>
-          <w:rFonts w:hint="cs"/>
-          <w:rtl/>
-          <w:lang w:bidi="fa-IR"/>
-        </w:rPr>
-        <w:t xml:space="preserve"> برگزار شده است. متغیر </w:t>
+        <w:t xml:space="preserve">فرض کنید یک امتحان تستی ۳۰ سوالی با نمره‌ی منفی ۳/۱ برگزار شده است. متغیر </w:t>
       </w:r>
       <w:r>
         <w:rPr>
@@ -437,7 +444,6 @@
         <w:bidi/>
         <w:jc w:val="both"/>
         <w:rPr>
-          <w:rFonts w:hint="cs"/>
           <w:rtl/>
           <w:lang w:bidi="fa-IR"/>
         </w:rPr>
@@ -3973,7 +3979,7 @@
 </file>
 
 <file path=customXml/itemProps1.xml><?xml version="1.0" encoding="utf-8"?>
-<ds:datastoreItem xmlns:ds="http://schemas.openxmlformats.org/officeDocument/2006/customXml" ds:itemID="{7DC6DA3E-1D5A-4E71-9544-6EB372A8496F}">
+<ds:datastoreItem xmlns:ds="http://schemas.openxmlformats.org/officeDocument/2006/customXml" ds:itemID="{B25A336C-733B-4B73-A663-B7162E0AC2BE}">
   <ds:schemaRefs>
     <ds:schemaRef ds:uri="http://schemas.openxmlformats.org/officeDocument/2006/bibliography"/>
   </ds:schemaRefs>

</xml_diff>